<commit_message>
Zadaća 5 - Opis igre i dijagram klasa sa primijenjenim design pattern-om
</commit_message>
<xml_diff>
--- a/Zadaca 5/Opis igre.docx
+++ b/Zadaca 5/Opis igre.docx
@@ -223,29 +223,129 @@
       </w:r>
       <w:proofErr w:type="spellStart"/>
       <w:r>
+        <w:t>igrača</w:t>
+      </w:r>
+      <w:proofErr w:type="spellEnd"/>
+      <w:r>
+        <w:t xml:space="preserve"> o </w:t>
+      </w:r>
+      <w:proofErr w:type="spellStart"/>
+      <w:r>
+        <w:t>automobilskim</w:t>
+      </w:r>
+      <w:proofErr w:type="spellEnd"/>
+      <w:r>
+        <w:t xml:space="preserve"> </w:t>
+      </w:r>
+      <w:proofErr w:type="spellStart"/>
+      <w:r>
+        <w:t>brendovima</w:t>
+      </w:r>
+      <w:proofErr w:type="spellEnd"/>
+      <w:r>
+        <w:t>.</w:t>
+      </w:r>
+      <w:proofErr w:type="gramEnd"/>
+      <w:r>
+        <w:t xml:space="preserve"> </w:t>
+      </w:r>
+      <w:proofErr w:type="spellStart"/>
+      <w:r>
+        <w:t>Kada</w:t>
+      </w:r>
+      <w:proofErr w:type="spellEnd"/>
+      <w:r>
+        <w:t xml:space="preserve"> se </w:t>
+      </w:r>
+      <w:proofErr w:type="spellStart"/>
+      <w:r>
+        <w:t>odabere</w:t>
+      </w:r>
+      <w:proofErr w:type="spellEnd"/>
+      <w:r>
+        <w:t xml:space="preserve"> nova </w:t>
+      </w:r>
+      <w:proofErr w:type="spellStart"/>
+      <w:r>
         <w:t>igra</w:t>
       </w:r>
-      <w:r>
-        <w:t>č</w:t>
-      </w:r>
-      <w:r>
-        <w:t>a</w:t>
-      </w:r>
-      <w:proofErr w:type="spellEnd"/>
-      <w:r>
-        <w:t xml:space="preserve"> o </w:t>
-      </w:r>
-      <w:proofErr w:type="spellStart"/>
-      <w:r>
-        <w:t>automobilskim</w:t>
-      </w:r>
-      <w:proofErr w:type="spellEnd"/>
-      <w:r>
-        <w:t xml:space="preserve"> </w:t>
-      </w:r>
-      <w:proofErr w:type="spellStart"/>
-      <w:r>
-        <w:t>brendovima</w:t>
+      <w:proofErr w:type="spellEnd"/>
+      <w:r>
+        <w:t xml:space="preserve">, </w:t>
+      </w:r>
+      <w:proofErr w:type="spellStart"/>
+      <w:proofErr w:type="gramStart"/>
+      <w:r>
+        <w:t>na</w:t>
+      </w:r>
+      <w:proofErr w:type="spellEnd"/>
+      <w:proofErr w:type="gramEnd"/>
+      <w:r>
+        <w:t xml:space="preserve"> </w:t>
+      </w:r>
+      <w:proofErr w:type="spellStart"/>
+      <w:r>
+        <w:t>ekranu</w:t>
+      </w:r>
+      <w:proofErr w:type="spellEnd"/>
+      <w:r>
+        <w:t xml:space="preserve"> se </w:t>
+      </w:r>
+      <w:proofErr w:type="spellStart"/>
+      <w:r>
+        <w:t>pojavljuje</w:t>
+      </w:r>
+      <w:proofErr w:type="spellEnd"/>
+      <w:r>
+        <w:t xml:space="preserve"> </w:t>
+      </w:r>
+      <w:proofErr w:type="spellStart"/>
+      <w:r>
+        <w:t>naziv</w:t>
+      </w:r>
+      <w:proofErr w:type="spellEnd"/>
+      <w:r>
+        <w:t xml:space="preserve"> </w:t>
+      </w:r>
+      <w:proofErr w:type="spellStart"/>
+      <w:r>
+        <w:t>brenda</w:t>
+      </w:r>
+      <w:proofErr w:type="spellEnd"/>
+      <w:r>
+        <w:t xml:space="preserve"> (</w:t>
+      </w:r>
+      <w:proofErr w:type="spellStart"/>
+      <w:r>
+        <w:t>npr</w:t>
+      </w:r>
+      <w:proofErr w:type="spellEnd"/>
+      <w:r>
+        <w:t xml:space="preserve">. </w:t>
+      </w:r>
+      <w:proofErr w:type="gramStart"/>
+      <w:r>
+        <w:t xml:space="preserve">BMW) i </w:t>
+      </w:r>
+      <w:proofErr w:type="spellStart"/>
+      <w:r>
+        <w:t>nekoliko</w:t>
+      </w:r>
+      <w:proofErr w:type="spellEnd"/>
+      <w:r>
+        <w:t xml:space="preserve"> </w:t>
+      </w:r>
+      <w:proofErr w:type="spellStart"/>
+      <w:r>
+        <w:t>različitih</w:t>
+      </w:r>
+      <w:proofErr w:type="spellEnd"/>
+      <w:r>
+        <w:t xml:space="preserve"> </w:t>
+      </w:r>
+      <w:proofErr w:type="spellStart"/>
+      <w:r>
+        <w:t>brendova</w:t>
       </w:r>
       <w:proofErr w:type="spellEnd"/>
       <w:r>
@@ -257,121 +357,6 @@
       </w:r>
       <w:proofErr w:type="spellStart"/>
       <w:r>
-        <w:t>Kada</w:t>
-      </w:r>
-      <w:proofErr w:type="spellEnd"/>
-      <w:r>
-        <w:t xml:space="preserve"> se </w:t>
-      </w:r>
-      <w:proofErr w:type="spellStart"/>
-      <w:r>
-        <w:t>odabere</w:t>
-      </w:r>
-      <w:proofErr w:type="spellEnd"/>
-      <w:r>
-        <w:t xml:space="preserve"> nova </w:t>
-      </w:r>
-      <w:proofErr w:type="spellStart"/>
-      <w:r>
-        <w:t>igra</w:t>
-      </w:r>
-      <w:proofErr w:type="spellEnd"/>
-      <w:r>
-        <w:t xml:space="preserve">, </w:t>
-      </w:r>
-      <w:proofErr w:type="spellStart"/>
-      <w:proofErr w:type="gramStart"/>
-      <w:r>
-        <w:t>na</w:t>
-      </w:r>
-      <w:proofErr w:type="spellEnd"/>
-      <w:proofErr w:type="gramEnd"/>
-      <w:r>
-        <w:t xml:space="preserve"> </w:t>
-      </w:r>
-      <w:proofErr w:type="spellStart"/>
-      <w:r>
-        <w:t>ekranu</w:t>
-      </w:r>
-      <w:proofErr w:type="spellEnd"/>
-      <w:r>
-        <w:t xml:space="preserve"> se </w:t>
-      </w:r>
-      <w:proofErr w:type="spellStart"/>
-      <w:r>
-        <w:t>pojavljuje</w:t>
-      </w:r>
-      <w:proofErr w:type="spellEnd"/>
-      <w:r>
-        <w:t xml:space="preserve"> </w:t>
-      </w:r>
-      <w:proofErr w:type="spellStart"/>
-      <w:r>
-        <w:t>naziv</w:t>
-      </w:r>
-      <w:proofErr w:type="spellEnd"/>
-      <w:r>
-        <w:t xml:space="preserve"> </w:t>
-      </w:r>
-      <w:proofErr w:type="spellStart"/>
-      <w:r>
-        <w:t>bre</w:t>
-      </w:r>
-      <w:r>
-        <w:t>nda</w:t>
-      </w:r>
-      <w:proofErr w:type="spellEnd"/>
-      <w:r>
-        <w:t xml:space="preserve"> (</w:t>
-      </w:r>
-      <w:proofErr w:type="spellStart"/>
-      <w:r>
-        <w:t>npr</w:t>
-      </w:r>
-      <w:proofErr w:type="spellEnd"/>
-      <w:r>
-        <w:t xml:space="preserve">. </w:t>
-      </w:r>
-      <w:proofErr w:type="gramStart"/>
-      <w:r>
-        <w:t xml:space="preserve">BMW) i </w:t>
-      </w:r>
-      <w:proofErr w:type="spellStart"/>
-      <w:r>
-        <w:t>nekoliko</w:t>
-      </w:r>
-      <w:proofErr w:type="spellEnd"/>
-      <w:r>
-        <w:t xml:space="preserve"> </w:t>
-      </w:r>
-      <w:proofErr w:type="spellStart"/>
-      <w:r>
-        <w:t>različ</w:t>
-      </w:r>
-      <w:r>
-        <w:t>itih</w:t>
-      </w:r>
-      <w:proofErr w:type="spellEnd"/>
-      <w:r>
-        <w:t xml:space="preserve"> </w:t>
-      </w:r>
-      <w:proofErr w:type="spellStart"/>
-      <w:r>
-        <w:t>bre</w:t>
-      </w:r>
-      <w:r>
-        <w:t>ndova</w:t>
-      </w:r>
-      <w:proofErr w:type="spellEnd"/>
-      <w:r>
-        <w:t>.</w:t>
-      </w:r>
-      <w:proofErr w:type="gramEnd"/>
-      <w:r>
-        <w:t xml:space="preserve"> </w:t>
-      </w:r>
-      <w:proofErr w:type="spellStart"/>
-      <w:r>
         <w:t>Igrač</w:t>
       </w:r>
       <w:proofErr w:type="spellEnd"/>
@@ -396,10 +381,7 @@
       </w:r>
       <w:proofErr w:type="spellStart"/>
       <w:r>
-        <w:t>krać</w:t>
-      </w:r>
-      <w:r>
-        <w:t>em</w:t>
+        <w:t>kraćem</w:t>
       </w:r>
       <w:proofErr w:type="spellEnd"/>
       <w:r>
@@ -481,6 +463,11 @@
       </w:r>
     </w:p>
     <w:p>
+      <w:pPr>
+        <w:rPr>
+          <w:lang w:val="bs-Latn-BA"/>
+        </w:rPr>
+      </w:pPr>
       <w:r>
         <w:t xml:space="preserve">U </w:t>
       </w:r>
@@ -606,10 +593,7 @@
       </w:r>
       <w:proofErr w:type="spellStart"/>
       <w:r>
-        <w:t>br</w:t>
-      </w:r>
-      <w:r>
-        <w:t>endova</w:t>
+        <w:t>brendova</w:t>
       </w:r>
       <w:proofErr w:type="spellEnd"/>
       <w:r>
@@ -633,358 +617,33 @@
       </w:r>
       <w:proofErr w:type="spellStart"/>
       <w:r>
-        <w:t>već</w:t>
-      </w:r>
-      <w:r>
-        <w:t>i</w:t>
-      </w:r>
-      <w:proofErr w:type="spellEnd"/>
-      <w:r>
-        <w:t>)</w:t>
-      </w:r>
-      <w:bookmarkStart w:id="0" w:name="_GoBack"/>
-      <w:bookmarkEnd w:id="0"/>
-      <w:r>
-        <w:t>.</w:t>
-      </w:r>
-    </w:p>
-    <w:p>
+        <w:t>veći</w:t>
+      </w:r>
+      <w:proofErr w:type="spellEnd"/>
+      <w:r>
+        <w:t>).</w:t>
+      </w:r>
+      <w:r>
+        <w:t xml:space="preserve"> </w:t>
+      </w:r>
+      <w:proofErr w:type="spellStart"/>
       <w:proofErr w:type="gramStart"/>
       <w:r>
-        <w:t>Sa</w:t>
-      </w:r>
-      <w:proofErr w:type="gramEnd"/>
-      <w:r>
-        <w:t xml:space="preserve"> </w:t>
-      </w:r>
-      <w:proofErr w:type="spellStart"/>
-      <w:r>
-        <w:t>svakim</w:t>
-      </w:r>
-      <w:proofErr w:type="spellEnd"/>
-      <w:r>
-        <w:t xml:space="preserve"> </w:t>
-      </w:r>
-      <w:proofErr w:type="spellStart"/>
-      <w:r>
-        <w:t>tač</w:t>
-      </w:r>
-      <w:r>
-        <w:t>nim</w:t>
-      </w:r>
-      <w:proofErr w:type="spellEnd"/>
-      <w:r>
-        <w:t xml:space="preserve"> </w:t>
-      </w:r>
-      <w:proofErr w:type="spellStart"/>
-      <w:r>
-        <w:t>odabirom</w:t>
-      </w:r>
-      <w:proofErr w:type="spellEnd"/>
-      <w:r>
-        <w:t xml:space="preserve"> </w:t>
-      </w:r>
-      <w:proofErr w:type="spellStart"/>
-      <w:r>
-        <w:t>automobilskog</w:t>
-      </w:r>
-      <w:proofErr w:type="spellEnd"/>
-      <w:r>
-        <w:t xml:space="preserve"> </w:t>
-      </w:r>
-      <w:proofErr w:type="spellStart"/>
-      <w:r>
-        <w:t>znaka</w:t>
-      </w:r>
-      <w:proofErr w:type="spellEnd"/>
-      <w:r>
-        <w:t xml:space="preserve"> </w:t>
-      </w:r>
-      <w:proofErr w:type="spellStart"/>
-      <w:r>
-        <w:t>vremenski</w:t>
-      </w:r>
-      <w:proofErr w:type="spellEnd"/>
-      <w:r>
-        <w:t xml:space="preserve"> interval u </w:t>
-      </w:r>
-      <w:proofErr w:type="spellStart"/>
-      <w:r>
-        <w:t>kojem</w:t>
-      </w:r>
-      <w:proofErr w:type="spellEnd"/>
-      <w:r>
-        <w:t xml:space="preserve"> </w:t>
-      </w:r>
-      <w:proofErr w:type="spellStart"/>
-      <w:r>
-        <w:t>igrač</w:t>
-      </w:r>
-      <w:proofErr w:type="spellEnd"/>
-      <w:r>
-        <w:t xml:space="preserve"> </w:t>
-      </w:r>
-      <w:proofErr w:type="spellStart"/>
-      <w:r>
-        <w:t>mora</w:t>
-      </w:r>
-      <w:proofErr w:type="spellEnd"/>
-      <w:r>
-        <w:t xml:space="preserve"> </w:t>
-      </w:r>
-      <w:proofErr w:type="spellStart"/>
-      <w:r>
-        <w:t>kliknuti</w:t>
-      </w:r>
-      <w:proofErr w:type="spellEnd"/>
-      <w:r>
-        <w:t xml:space="preserve"> se </w:t>
-      </w:r>
-      <w:proofErr w:type="spellStart"/>
-      <w:r>
-        <w:t>smanjuje</w:t>
-      </w:r>
-      <w:proofErr w:type="spellEnd"/>
-      <w:r>
-        <w:t xml:space="preserve">, </w:t>
-      </w:r>
-      <w:proofErr w:type="spellStart"/>
-      <w:r>
-        <w:t>ali</w:t>
-      </w:r>
-      <w:proofErr w:type="spellEnd"/>
-      <w:r>
-        <w:t xml:space="preserve"> se </w:t>
-      </w:r>
-      <w:proofErr w:type="spellStart"/>
-      <w:r>
-        <w:t>isto</w:t>
-      </w:r>
-      <w:proofErr w:type="spellEnd"/>
-      <w:r>
-        <w:t xml:space="preserve"> </w:t>
-      </w:r>
-      <w:proofErr w:type="spellStart"/>
-      <w:r>
-        <w:t>tako</w:t>
-      </w:r>
-      <w:proofErr w:type="spellEnd"/>
-      <w:r>
-        <w:t xml:space="preserve"> </w:t>
-      </w:r>
-      <w:proofErr w:type="spellStart"/>
-      <w:r>
-        <w:t>broj</w:t>
-      </w:r>
-      <w:proofErr w:type="spellEnd"/>
-      <w:r>
-        <w:t xml:space="preserve"> </w:t>
-      </w:r>
-      <w:proofErr w:type="spellStart"/>
-      <w:r>
-        <w:t>bodova</w:t>
-      </w:r>
-      <w:proofErr w:type="spellEnd"/>
-      <w:r>
-        <w:t xml:space="preserve"> </w:t>
-      </w:r>
-      <w:proofErr w:type="spellStart"/>
-      <w:r>
-        <w:t>koji</w:t>
-      </w:r>
-      <w:proofErr w:type="spellEnd"/>
-      <w:r>
-        <w:t xml:space="preserve"> </w:t>
-      </w:r>
-      <w:proofErr w:type="spellStart"/>
-      <w:r>
-        <w:t>igra</w:t>
-      </w:r>
-      <w:r>
-        <w:t>č</w:t>
-      </w:r>
-      <w:proofErr w:type="spellEnd"/>
-      <w:r>
-        <w:t xml:space="preserve"> </w:t>
-      </w:r>
-      <w:proofErr w:type="spellStart"/>
-      <w:r>
-        <w:t>dobija</w:t>
-      </w:r>
-      <w:proofErr w:type="spellEnd"/>
-      <w:r>
-        <w:t xml:space="preserve"> se </w:t>
-      </w:r>
-      <w:proofErr w:type="spellStart"/>
-      <w:r>
-        <w:t>pove</w:t>
-      </w:r>
-      <w:r>
-        <w:t>ć</w:t>
-      </w:r>
-      <w:r>
-        <w:t>ava</w:t>
-      </w:r>
-      <w:proofErr w:type="spellEnd"/>
-      <w:r>
-        <w:t>.</w:t>
-      </w:r>
-    </w:p>
-    <w:p>
-      <w:proofErr w:type="spellStart"/>
-      <w:r>
-        <w:t>Igra</w:t>
-      </w:r>
-      <w:r>
-        <w:t>č</w:t>
-      </w:r>
-      <w:proofErr w:type="spellEnd"/>
-      <w:r>
-        <w:t xml:space="preserve"> </w:t>
-      </w:r>
-      <w:proofErr w:type="spellStart"/>
-      <w:proofErr w:type="gramStart"/>
-      <w:r>
-        <w:t>na</w:t>
-      </w:r>
-      <w:proofErr w:type="spellEnd"/>
-      <w:proofErr w:type="gramEnd"/>
-      <w:r>
-        <w:t xml:space="preserve"> </w:t>
-      </w:r>
-      <w:proofErr w:type="spellStart"/>
-      <w:r>
-        <w:t>raspolaganju</w:t>
-      </w:r>
-      <w:proofErr w:type="spellEnd"/>
-      <w:r>
-        <w:t xml:space="preserve"> </w:t>
-      </w:r>
-      <w:proofErr w:type="spellStart"/>
-      <w:r>
-        <w:t>ima</w:t>
-      </w:r>
-      <w:proofErr w:type="spellEnd"/>
-      <w:r>
-        <w:t xml:space="preserve"> 3 </w:t>
-      </w:r>
-      <w:proofErr w:type="spellStart"/>
-      <w:r>
-        <w:t>života</w:t>
-      </w:r>
-      <w:proofErr w:type="spellEnd"/>
-      <w:r>
-        <w:t xml:space="preserve">. </w:t>
-      </w:r>
-      <w:proofErr w:type="spellStart"/>
-      <w:proofErr w:type="gramStart"/>
-      <w:r>
-        <w:t>Svaki</w:t>
-      </w:r>
-      <w:proofErr w:type="spellEnd"/>
-      <w:r>
-        <w:t xml:space="preserve"> </w:t>
-      </w:r>
-      <w:proofErr w:type="spellStart"/>
-      <w:r>
-        <w:t>promašaj</w:t>
-      </w:r>
-      <w:proofErr w:type="spellEnd"/>
-      <w:r>
-        <w:t xml:space="preserve"> </w:t>
-      </w:r>
-      <w:proofErr w:type="spellStart"/>
-      <w:r>
-        <w:t>oduzima</w:t>
-      </w:r>
-      <w:proofErr w:type="spellEnd"/>
-      <w:r>
-        <w:t xml:space="preserve"> </w:t>
-      </w:r>
-      <w:proofErr w:type="spellStart"/>
-      <w:r>
-        <w:t>jedan</w:t>
-      </w:r>
-      <w:proofErr w:type="spellEnd"/>
-      <w:r>
-        <w:t xml:space="preserve"> </w:t>
-      </w:r>
-      <w:proofErr w:type="spellStart"/>
-      <w:r>
-        <w:t>život</w:t>
-      </w:r>
-      <w:proofErr w:type="spellEnd"/>
-      <w:r>
-        <w:t>.</w:t>
-      </w:r>
-      <w:proofErr w:type="gramEnd"/>
-      <w:r>
-        <w:t xml:space="preserve"> </w:t>
-      </w:r>
-      <w:proofErr w:type="spellStart"/>
-      <w:proofErr w:type="gramStart"/>
-      <w:r>
-        <w:t>Ukoliko</w:t>
-      </w:r>
-      <w:proofErr w:type="spellEnd"/>
-      <w:r>
-        <w:t xml:space="preserve"> </w:t>
-      </w:r>
-      <w:proofErr w:type="spellStart"/>
-      <w:r>
-        <w:t>igra</w:t>
-      </w:r>
-      <w:r>
-        <w:t>č</w:t>
-      </w:r>
-      <w:proofErr w:type="spellEnd"/>
-      <w:r>
-        <w:t xml:space="preserve"> </w:t>
-      </w:r>
-      <w:proofErr w:type="spellStart"/>
-      <w:r>
-        <w:t>izgubi</w:t>
-      </w:r>
-      <w:proofErr w:type="spellEnd"/>
-      <w:r>
-        <w:t xml:space="preserve"> </w:t>
-      </w:r>
-      <w:proofErr w:type="spellStart"/>
-      <w:r>
-        <w:t>sve</w:t>
-      </w:r>
-      <w:proofErr w:type="spellEnd"/>
-      <w:r>
-        <w:t xml:space="preserve"> </w:t>
-      </w:r>
-      <w:proofErr w:type="spellStart"/>
-      <w:r>
-        <w:t>živote</w:t>
-      </w:r>
-      <w:proofErr w:type="spellEnd"/>
-      <w:r>
-        <w:t xml:space="preserve"> </w:t>
-      </w:r>
-      <w:proofErr w:type="spellStart"/>
-      <w:r>
-        <w:t>igrica</w:t>
-      </w:r>
-      <w:proofErr w:type="spellEnd"/>
-      <w:r>
-        <w:t xml:space="preserve"> se </w:t>
-      </w:r>
-      <w:proofErr w:type="spellStart"/>
-      <w:r>
-        <w:t>prekida</w:t>
-      </w:r>
-      <w:proofErr w:type="spellEnd"/>
-      <w:r>
-        <w:t>.</w:t>
+        <w:t>Tako</w:t>
+      </w:r>
+      <w:proofErr w:type="spellEnd"/>
+      <w:r>
+        <w:rPr>
+          <w:lang w:val="bs-Latn-BA"/>
+        </w:rPr>
+        <w:t>đer je i vremenski interval u kojem se mora odgovoriti manji što je težina veća.</w:t>
       </w:r>
       <w:proofErr w:type="gramEnd"/>
     </w:p>
     <w:p/>
     <w:p>
+      <w:bookmarkStart w:id="0" w:name="_GoBack"/>
+      <w:bookmarkEnd w:id="0"/>
       <w:proofErr w:type="spellStart"/>
       <w:r>
         <w:t>Lista</w:t>
@@ -1074,13 +733,7 @@
       </w:r>
       <w:proofErr w:type="spellStart"/>
       <w:r>
-        <w:t>ta</w:t>
-      </w:r>
-      <w:r>
-        <w:t>č</w:t>
-      </w:r>
-      <w:r>
-        <w:t>nih</w:t>
+        <w:t>tačnih</w:t>
       </w:r>
       <w:proofErr w:type="spellEnd"/>
       <w:r>
@@ -1110,7 +763,7 @@
       <w:proofErr w:type="spellStart"/>
       <w:proofErr w:type="gramStart"/>
       <w:r>
-        <w:t>sabiranje</w:t>
+        <w:t>odabir</w:t>
       </w:r>
       <w:proofErr w:type="spellEnd"/>
       <w:proofErr w:type="gramEnd"/>
@@ -1119,50 +772,17 @@
       </w:r>
       <w:proofErr w:type="spellStart"/>
       <w:r>
-        <w:t>neta</w:t>
-      </w:r>
-      <w:r>
-        <w:t>č</w:t>
-      </w:r>
-      <w:r>
-        <w:t>nih</w:t>
-      </w:r>
-      <w:proofErr w:type="spellEnd"/>
-      <w:r>
-        <w:t xml:space="preserve"> </w:t>
-      </w:r>
-      <w:proofErr w:type="spellStart"/>
-      <w:r>
-        <w:t>odabira</w:t>
-      </w:r>
-      <w:proofErr w:type="spellEnd"/>
-      <w:r>
-        <w:t xml:space="preserve"> (</w:t>
-      </w:r>
-      <w:proofErr w:type="spellStart"/>
-      <w:r>
-        <w:t>umanjivanje</w:t>
-      </w:r>
-      <w:proofErr w:type="spellEnd"/>
-      <w:r>
-        <w:t xml:space="preserve"> </w:t>
-      </w:r>
-      <w:proofErr w:type="spellStart"/>
-      <w:r>
-        <w:t>broja</w:t>
-      </w:r>
-      <w:proofErr w:type="spellEnd"/>
-      <w:r>
-        <w:t xml:space="preserve"> </w:t>
-      </w:r>
-      <w:proofErr w:type="spellStart"/>
-      <w:r>
-        <w:t>života</w:t>
-      </w:r>
-      <w:proofErr w:type="spellEnd"/>
-      <w:r>
-        <w:t>)</w:t>
-      </w:r>
+        <w:t>težine</w:t>
+      </w:r>
+      <w:proofErr w:type="spellEnd"/>
+      <w:r>
+        <w:t xml:space="preserve"> </w:t>
+      </w:r>
+      <w:proofErr w:type="spellStart"/>
+      <w:r>
+        <w:t>igre</w:t>
+      </w:r>
+      <w:proofErr w:type="spellEnd"/>
     </w:p>
     <w:p>
       <w:r>
@@ -1171,7 +791,7 @@
       <w:proofErr w:type="spellStart"/>
       <w:proofErr w:type="gramStart"/>
       <w:r>
-        <w:t>odabir</w:t>
+        <w:t>prikaz</w:t>
       </w:r>
       <w:proofErr w:type="spellEnd"/>
       <w:proofErr w:type="gramEnd"/>
@@ -1180,34 +800,6 @@
       </w:r>
       <w:proofErr w:type="spellStart"/>
       <w:r>
-        <w:t>težine</w:t>
-      </w:r>
-      <w:proofErr w:type="spellEnd"/>
-      <w:r>
-        <w:t xml:space="preserve"> </w:t>
-      </w:r>
-      <w:proofErr w:type="spellStart"/>
-      <w:r>
-        <w:t>igre</w:t>
-      </w:r>
-      <w:proofErr w:type="spellEnd"/>
-    </w:p>
-    <w:p>
-      <w:r>
-        <w:t xml:space="preserve">- </w:t>
-      </w:r>
-      <w:proofErr w:type="spellStart"/>
-      <w:proofErr w:type="gramStart"/>
-      <w:r>
-        <w:t>prikaz</w:t>
-      </w:r>
-      <w:proofErr w:type="spellEnd"/>
-      <w:proofErr w:type="gramEnd"/>
-      <w:r>
-        <w:t xml:space="preserve"> </w:t>
-      </w:r>
-      <w:proofErr w:type="spellStart"/>
-      <w:r>
         <w:t>tabele</w:t>
       </w:r>
       <w:proofErr w:type="spellEnd"/>
@@ -1217,66 +809,6 @@
       <w:proofErr w:type="spellStart"/>
       <w:r>
         <w:t>rezultata</w:t>
-      </w:r>
-      <w:proofErr w:type="spellEnd"/>
-    </w:p>
-    <w:p>
-      <w:r>
-        <w:t xml:space="preserve">- </w:t>
-      </w:r>
-      <w:proofErr w:type="spellStart"/>
-      <w:proofErr w:type="gramStart"/>
-      <w:r>
-        <w:t>izlaz</w:t>
-      </w:r>
-      <w:proofErr w:type="spellEnd"/>
-      <w:proofErr w:type="gramEnd"/>
-      <w:r>
-        <w:t xml:space="preserve"> </w:t>
-      </w:r>
-      <w:proofErr w:type="spellStart"/>
-      <w:r>
-        <w:t>iz</w:t>
-      </w:r>
-      <w:proofErr w:type="spellEnd"/>
-      <w:r>
-        <w:t xml:space="preserve"> </w:t>
-      </w:r>
-      <w:proofErr w:type="spellStart"/>
-      <w:r>
-        <w:t>igre</w:t>
-      </w:r>
-      <w:proofErr w:type="spellEnd"/>
-      <w:r>
-        <w:t xml:space="preserve"> </w:t>
-      </w:r>
-      <w:proofErr w:type="spellStart"/>
-      <w:r>
-        <w:t>ako</w:t>
-      </w:r>
-      <w:proofErr w:type="spellEnd"/>
-      <w:r>
-        <w:t xml:space="preserve"> se </w:t>
-      </w:r>
-      <w:proofErr w:type="spellStart"/>
-      <w:r>
-        <w:t>izgube</w:t>
-      </w:r>
-      <w:proofErr w:type="spellEnd"/>
-      <w:r>
-        <w:t xml:space="preserve"> </w:t>
-      </w:r>
-      <w:proofErr w:type="spellStart"/>
-      <w:r>
-        <w:t>svi</w:t>
-      </w:r>
-      <w:proofErr w:type="spellEnd"/>
-      <w:r>
-        <w:t xml:space="preserve"> </w:t>
-      </w:r>
-      <w:proofErr w:type="spellStart"/>
-      <w:r>
-        <w:t>životi</w:t>
       </w:r>
       <w:proofErr w:type="spellEnd"/>
     </w:p>

</xml_diff>